<commit_message>
Rough introduction paragraph + notes from my meeting with Miranda
</commit_message>
<xml_diff>
--- a/output files/Proposal-Draft-1 (converted word doc).docx
+++ b/output files/Proposal-Draft-1 (converted word doc).docx
@@ -34,6 +34,192 @@
       <w:r>
         <w:t>Introduction:</w:t>
       </w:r>
+    </w:p>
+    <w:p>
+      <w:pPr>
+        <w:pStyle w:val="BodyText"/>
+      </w:pPr>
+      <w:r>
+        <w:t xml:space="preserve">(notes): what is the real contribution. Open with the question we are asking. </w:t>
+      </w:r>
+    </w:p>
+    <w:p>
+      <w:pPr>
+        <w:pStyle w:val="BodyText"/>
+        <w:numPr>
+          <w:ilvl w:val="0"/>
+          <w:numId w:val="8"/>
+        </w:numPr>
+      </w:pPr>
+      <w:r>
+        <w:t>More “modern” approach</w:t>
+      </w:r>
+      <w:proofErr w:type="gramStart"/>
+      <w:r>
+        <w:t>” :</w:t>
+      </w:r>
+      <w:proofErr w:type="gramEnd"/>
+      <w:r>
+        <w:t xml:space="preserve"> start with research gap, what’s the hole and why does it matter/why do we need to know it. </w:t>
+      </w:r>
+    </w:p>
+    <w:p>
+      <w:pPr>
+        <w:pStyle w:val="BodyText"/>
+        <w:numPr>
+          <w:ilvl w:val="1"/>
+          <w:numId w:val="8"/>
+        </w:numPr>
+      </w:pPr>
+      <w:r>
+        <w:t>What is wrong and why do we care about it</w:t>
+      </w:r>
+    </w:p>
+    <w:p>
+      <w:pPr>
+        <w:pStyle w:val="BodyText"/>
+        <w:numPr>
+          <w:ilvl w:val="1"/>
+          <w:numId w:val="8"/>
+        </w:numPr>
+      </w:pPr>
+      <w:r>
+        <w:t>Based on the “story” we want to tell</w:t>
+      </w:r>
+    </w:p>
+    <w:p>
+      <w:pPr>
+        <w:pStyle w:val="BodyText"/>
+      </w:pPr>
+      <w:r>
+        <w:t>What do we know about soil fungal communities over time?</w:t>
+      </w:r>
+    </w:p>
+    <w:p>
+      <w:pPr>
+        <w:pStyle w:val="BodyText"/>
+        <w:numPr>
+          <w:ilvl w:val="0"/>
+          <w:numId w:val="8"/>
+        </w:numPr>
+      </w:pPr>
+      <w:r>
+        <w:t xml:space="preserve">Summarize what we know and </w:t>
+      </w:r>
+      <w:r>
+        <w:rPr>
+          <w:b/>
+          <w:bCs/>
+          <w:i/>
+          <w:iCs/>
+        </w:rPr>
+        <w:t xml:space="preserve">highlighting </w:t>
+      </w:r>
+      <w:r>
+        <w:t xml:space="preserve">what we do not know. </w:t>
+      </w:r>
+    </w:p>
+    <w:p>
+      <w:pPr>
+        <w:pStyle w:val="FirstParagraph"/>
+        <w:rPr>
+          <w:b/>
+          <w:bCs/>
+          <w:u w:val="single"/>
+        </w:rPr>
+      </w:pPr>
+    </w:p>
+    <w:p>
+      <w:pPr>
+        <w:pStyle w:val="FirstParagraph"/>
+      </w:pPr>
+      <w:r>
+        <w:t>BIGGEST THING IS TO TELL AN INTERESTING STORY WHITHOUGHT BLABBERING:</w:t>
+      </w:r>
+    </w:p>
+    <w:p>
+      <w:pPr>
+        <w:pStyle w:val="BodyText"/>
+        <w:numPr>
+          <w:ilvl w:val="0"/>
+          <w:numId w:val="8"/>
+        </w:numPr>
+      </w:pPr>
+      <w:r>
+        <w:t>Where is the thread…. (</w:t>
+      </w:r>
+      <w:proofErr w:type="spellStart"/>
+      <w:r>
+        <w:t>Tanjiro</w:t>
+      </w:r>
+      <w:proofErr w:type="spellEnd"/>
+      <w:r>
+        <w:t xml:space="preserve"> ~ find the thread)</w:t>
+      </w:r>
+    </w:p>
+    <w:p>
+      <w:pPr>
+        <w:pStyle w:val="BodyText"/>
+        <w:numPr>
+          <w:ilvl w:val="0"/>
+          <w:numId w:val="8"/>
+        </w:numPr>
+      </w:pPr>
+      <w:r>
+        <w:t xml:space="preserve">Not a single word or syllable that is not needed. </w:t>
+      </w:r>
+    </w:p>
+    <w:p>
+      <w:pPr>
+        <w:pStyle w:val="BodyText"/>
+        <w:numPr>
+          <w:ilvl w:val="0"/>
+          <w:numId w:val="8"/>
+        </w:numPr>
+      </w:pPr>
+      <w:r>
+        <w:t>Parsimonious with language*** this leads to power</w:t>
+      </w:r>
+    </w:p>
+    <w:p>
+      <w:pPr>
+        <w:pStyle w:val="BodyText"/>
+        <w:numPr>
+          <w:ilvl w:val="1"/>
+          <w:numId w:val="8"/>
+        </w:numPr>
+      </w:pPr>
+      <w:r>
+        <w:t xml:space="preserve">Cell, Nature, Science </w:t>
+      </w:r>
+      <w:proofErr w:type="gramStart"/>
+      <w:r>
+        <w:t>are</w:t>
+      </w:r>
+      <w:proofErr w:type="gramEnd"/>
+      <w:r>
+        <w:t xml:space="preserve"> so well written because EVERYTHING that is not needed is taken out. </w:t>
+      </w:r>
+    </w:p>
+    <w:p>
+      <w:pPr>
+        <w:pStyle w:val="FirstParagraph"/>
+        <w:rPr>
+          <w:b/>
+          <w:bCs/>
+          <w:u w:val="single"/>
+        </w:rPr>
+      </w:pPr>
+    </w:p>
+    <w:p>
+      <w:pPr>
+        <w:pStyle w:val="FirstParagraph"/>
+        <w:rPr>
+          <w:b/>
+          <w:bCs/>
+          <w:u w:val="single"/>
+        </w:rPr>
+      </w:pPr>
     </w:p>
     <w:p>
       <w:pPr>
@@ -126,7 +312,16 @@
           <w:iCs/>
           <w:u w:val="single"/>
         </w:rPr>
-        <w:t>(in OGF)</w:t>
+        <w:t>(in OGF</w:t>
+      </w:r>
+      <w:proofErr w:type="gramStart"/>
+      <w:r>
+        <w:rPr>
+          <w:i/>
+          <w:iCs/>
+          <w:u w:val="single"/>
+        </w:rPr>
+        <w:t>)</w:t>
       </w:r>
       <w:r>
         <w:rPr>
@@ -134,6 +329,7 @@
         </w:rPr>
         <w:t xml:space="preserve"> :</w:t>
       </w:r>
+      <w:proofErr w:type="gramEnd"/>
     </w:p>
     <w:p>
       <w:pPr>
@@ -160,6 +356,7 @@
           <w:bCs/>
           <w:u w:val="single"/>
         </w:rPr>
+        <w:lastRenderedPageBreak/>
         <w:t>Introduction to Carbon</w:t>
       </w:r>
       <w:r>
@@ -343,8 +540,13 @@
         <w:pStyle w:val="Heading1"/>
       </w:pPr>
       <w:r>
-        <w:t>Fungal Communities and Carbon Dynamics: (tied into above) :</w:t>
-      </w:r>
+        <w:t>Fungal Communities and Carbon Dynamics: (tied into above</w:t>
+      </w:r>
+      <w:proofErr w:type="gramStart"/>
+      <w:r>
+        <w:t>) :</w:t>
+      </w:r>
+      <w:proofErr w:type="gramEnd"/>
     </w:p>
     <w:p>
       <w:pPr>
@@ -528,10 +730,22 @@
           <w:i/>
           <w:iCs/>
         </w:rPr>
-        <w:t>with the gap I am aiming to fill?</w:t>
-      </w:r>
-      <w:r>
-        <w:t xml:space="preserve"> : </w:t>
+        <w:t>with the gap I am aiming to fill</w:t>
+      </w:r>
+      <w:proofErr w:type="gramStart"/>
+      <w:r>
+        <w:rPr>
+          <w:i/>
+          <w:iCs/>
+        </w:rPr>
+        <w:t>?</w:t>
+      </w:r>
+      <w:r>
+        <w:t xml:space="preserve"> :</w:t>
+      </w:r>
+      <w:proofErr w:type="gramEnd"/>
+      <w:r>
+        <w:t xml:space="preserve"> </w:t>
       </w:r>
       <w:r>
         <w:rPr>
@@ -555,7 +769,6 @@
         <w:pStyle w:val="BodyText"/>
       </w:pPr>
       <w:r>
-        <w:lastRenderedPageBreak/>
         <w:t xml:space="preserve">Note that the </w:t>
       </w:r>
       <w:r>
@@ -702,6 +915,118 @@
     </w:lvl>
   </w:abstractNum>
   <w:abstractNum w:abstractNumId="1" w15:restartNumberingAfterBreak="0">
+    <w:nsid w:val="2678007E"/>
+    <w:multiLevelType w:val="hybridMultilevel"/>
+    <w:tmpl w:val="79C4FAEE"/>
+    <w:lvl w:ilvl="0" w:tplc="C8CCEBD8">
+      <w:numFmt w:val="bullet"/>
+      <w:lvlText w:val="-"/>
+      <w:lvlJc w:val="left"/>
+      <w:pPr>
+        <w:ind w:left="720" w:hanging="360"/>
+      </w:pPr>
+      <w:rPr>
+        <w:rFonts w:ascii="Cambria" w:eastAsiaTheme="minorHAnsi" w:hAnsi="Cambria" w:cstheme="minorBidi" w:hint="default"/>
+      </w:rPr>
+    </w:lvl>
+    <w:lvl w:ilvl="1" w:tplc="04090003">
+      <w:start w:val="1"/>
+      <w:numFmt w:val="bullet"/>
+      <w:lvlText w:val="o"/>
+      <w:lvlJc w:val="left"/>
+      <w:pPr>
+        <w:ind w:left="1440" w:hanging="360"/>
+      </w:pPr>
+      <w:rPr>
+        <w:rFonts w:ascii="Courier New" w:hAnsi="Courier New" w:cs="Courier New" w:hint="default"/>
+      </w:rPr>
+    </w:lvl>
+    <w:lvl w:ilvl="2" w:tplc="04090005" w:tentative="1">
+      <w:start w:val="1"/>
+      <w:numFmt w:val="bullet"/>
+      <w:lvlText w:val=""/>
+      <w:lvlJc w:val="left"/>
+      <w:pPr>
+        <w:ind w:left="2160" w:hanging="360"/>
+      </w:pPr>
+      <w:rPr>
+        <w:rFonts w:ascii="Wingdings" w:hAnsi="Wingdings" w:hint="default"/>
+      </w:rPr>
+    </w:lvl>
+    <w:lvl w:ilvl="3" w:tplc="04090001" w:tentative="1">
+      <w:start w:val="1"/>
+      <w:numFmt w:val="bullet"/>
+      <w:lvlText w:val=""/>
+      <w:lvlJc w:val="left"/>
+      <w:pPr>
+        <w:ind w:left="2880" w:hanging="360"/>
+      </w:pPr>
+      <w:rPr>
+        <w:rFonts w:ascii="Symbol" w:hAnsi="Symbol" w:hint="default"/>
+      </w:rPr>
+    </w:lvl>
+    <w:lvl w:ilvl="4" w:tplc="04090003" w:tentative="1">
+      <w:start w:val="1"/>
+      <w:numFmt w:val="bullet"/>
+      <w:lvlText w:val="o"/>
+      <w:lvlJc w:val="left"/>
+      <w:pPr>
+        <w:ind w:left="3600" w:hanging="360"/>
+      </w:pPr>
+      <w:rPr>
+        <w:rFonts w:ascii="Courier New" w:hAnsi="Courier New" w:cs="Courier New" w:hint="default"/>
+      </w:rPr>
+    </w:lvl>
+    <w:lvl w:ilvl="5" w:tplc="04090005" w:tentative="1">
+      <w:start w:val="1"/>
+      <w:numFmt w:val="bullet"/>
+      <w:lvlText w:val=""/>
+      <w:lvlJc w:val="left"/>
+      <w:pPr>
+        <w:ind w:left="4320" w:hanging="360"/>
+      </w:pPr>
+      <w:rPr>
+        <w:rFonts w:ascii="Wingdings" w:hAnsi="Wingdings" w:hint="default"/>
+      </w:rPr>
+    </w:lvl>
+    <w:lvl w:ilvl="6" w:tplc="04090001" w:tentative="1">
+      <w:start w:val="1"/>
+      <w:numFmt w:val="bullet"/>
+      <w:lvlText w:val=""/>
+      <w:lvlJc w:val="left"/>
+      <w:pPr>
+        <w:ind w:left="5040" w:hanging="360"/>
+      </w:pPr>
+      <w:rPr>
+        <w:rFonts w:ascii="Symbol" w:hAnsi="Symbol" w:hint="default"/>
+      </w:rPr>
+    </w:lvl>
+    <w:lvl w:ilvl="7" w:tplc="04090003" w:tentative="1">
+      <w:start w:val="1"/>
+      <w:numFmt w:val="bullet"/>
+      <w:lvlText w:val="o"/>
+      <w:lvlJc w:val="left"/>
+      <w:pPr>
+        <w:ind w:left="5760" w:hanging="360"/>
+      </w:pPr>
+      <w:rPr>
+        <w:rFonts w:ascii="Courier New" w:hAnsi="Courier New" w:cs="Courier New" w:hint="default"/>
+      </w:rPr>
+    </w:lvl>
+    <w:lvl w:ilvl="8" w:tplc="04090005" w:tentative="1">
+      <w:start w:val="1"/>
+      <w:numFmt w:val="bullet"/>
+      <w:lvlText w:val=""/>
+      <w:lvlJc w:val="left"/>
+      <w:pPr>
+        <w:ind w:left="6480" w:hanging="360"/>
+      </w:pPr>
+      <w:rPr>
+        <w:rFonts w:ascii="Wingdings" w:hAnsi="Wingdings" w:hint="default"/>
+      </w:rPr>
+    </w:lvl>
+  </w:abstractNum>
+  <w:abstractNum w:abstractNumId="2" w15:restartNumberingAfterBreak="0">
     <w:nsid w:val="2C1AE401"/>
     <w:multiLevelType w:val="multilevel"/>
     <w:tmpl w:val="EFD0C3AC"/>
@@ -779,7 +1104,7 @@
     </w:lvl>
   </w:abstractNum>
   <w:num w:numId="1">
-    <w:abstractNumId w:val="1"/>
+    <w:abstractNumId w:val="2"/>
   </w:num>
   <w:num w:numId="2">
     <w:abstractNumId w:val="0"/>
@@ -798,6 +1123,9 @@
   </w:num>
   <w:num w:numId="7">
     <w:abstractNumId w:val="0"/>
+  </w:num>
+  <w:num w:numId="8">
+    <w:abstractNumId w:val="1"/>
   </w:num>
 </w:numbering>
 </file>

</xml_diff>